<commit_message>
Fix for nested tables processing. Example update
</commit_message>
<xml_diff>
--- a/sources/TemplateEngine.Docx.Example/InputTemplate.docx
+++ b/sources/TemplateEngine.Docx.Example/InputTemplate.docx
@@ -1,6 +1,6 @@
 
 <file path=word/document.xml><?xml version="1.0" encoding="utf-8"?>
-<w:document xmlns:wpc="http://schemas.microsoft.com/office/word/2010/wordprocessingCanvas" xmlns:cx="http://schemas.microsoft.com/office/drawing/2014/chartex" xmlns:mc="http://schemas.openxmlformats.org/markup-compatibility/2006" xmlns:o="urn:schemas-microsoft-com:office:office" xmlns:r="http://schemas.openxmlformats.org/officeDocument/2006/relationships" xmlns:m="http://schemas.openxmlformats.org/officeDocument/2006/math" xmlns:v="urn:schemas-microsoft-com:vml" xmlns:wp14="http://schemas.microsoft.com/office/word/2010/wordprocessingDrawing" xmlns:wp="http://schemas.openxmlformats.org/drawingml/2006/wordprocessingDrawing" xmlns:w10="urn:schemas-microsoft-com:office:word" xmlns:w="http://schemas.openxmlformats.org/wordprocessingml/2006/main" xmlns:w14="http://schemas.microsoft.com/office/word/2010/wordml" xmlns:w15="http://schemas.microsoft.com/office/word/2012/wordml" xmlns:w16se="http://schemas.microsoft.com/office/word/2015/wordml/symex" xmlns:wpg="http://schemas.microsoft.com/office/word/2010/wordprocessingGroup" xmlns:wpi="http://schemas.microsoft.com/office/word/2010/wordprocessingInk" xmlns:wne="http://schemas.microsoft.com/office/word/2006/wordml" xmlns:wps="http://schemas.microsoft.com/office/word/2010/wordprocessingShape" mc:Ignorable="w14 w15 w16se wp14">
+<w:document xmlns:wpc="http://schemas.microsoft.com/office/word/2010/wordprocessingCanvas" xmlns:cx="http://schemas.microsoft.com/office/drawing/2014/chartex" xmlns:cx1="http://schemas.microsoft.com/office/drawing/2015/9/8/chartex" xmlns:cx2="http://schemas.microsoft.com/office/drawing/2015/10/21/chartex" xmlns:cx3="http://schemas.microsoft.com/office/drawing/2016/5/9/chartex" xmlns:cx4="http://schemas.microsoft.com/office/drawing/2016/5/10/chartex" xmlns:cx5="http://schemas.microsoft.com/office/drawing/2016/5/11/chartex" xmlns:cx6="http://schemas.microsoft.com/office/drawing/2016/5/12/chartex" xmlns:cx7="http://schemas.microsoft.com/office/drawing/2016/5/13/chartex" xmlns:cx8="http://schemas.microsoft.com/office/drawing/2016/5/14/chartex" xmlns:mc="http://schemas.openxmlformats.org/markup-compatibility/2006" xmlns:aink="http://schemas.microsoft.com/office/drawing/2016/ink" xmlns:am3d="http://schemas.microsoft.com/office/drawing/2017/model3d" xmlns:o="urn:schemas-microsoft-com:office:office" xmlns:r="http://schemas.openxmlformats.org/officeDocument/2006/relationships" xmlns:m="http://schemas.openxmlformats.org/officeDocument/2006/math" xmlns:v="urn:schemas-microsoft-com:vml" xmlns:wp14="http://schemas.microsoft.com/office/word/2010/wordprocessingDrawing" xmlns:wp="http://schemas.openxmlformats.org/drawingml/2006/wordprocessingDrawing" xmlns:w10="urn:schemas-microsoft-com:office:word" xmlns:w="http://schemas.openxmlformats.org/wordprocessingml/2006/main" xmlns:w14="http://schemas.microsoft.com/office/word/2010/wordml" xmlns:w15="http://schemas.microsoft.com/office/word/2012/wordml" xmlns:w16cex="http://schemas.microsoft.com/office/word/2018/wordml/cex" xmlns:w16cid="http://schemas.microsoft.com/office/word/2016/wordml/cid" xmlns:w16="http://schemas.microsoft.com/office/word/2018/wordml" xmlns:w16se="http://schemas.microsoft.com/office/word/2015/wordml/symex" xmlns:wpg="http://schemas.microsoft.com/office/word/2010/wordprocessingGroup" xmlns:wpi="http://schemas.microsoft.com/office/word/2010/wordprocessingInk" xmlns:wne="http://schemas.microsoft.com/office/word/2006/wordml" xmlns:wps="http://schemas.microsoft.com/office/word/2010/wordprocessingShape" mc:Ignorable="w14 w15 w16se w16cid w16 w16cex wp14">
   <w:body>
     <w:p>
       <w:pPr>
@@ -58,13 +58,6 @@
         </w:rPr>
         <w:t>Table view</w:t>
       </w:r>
-    </w:p>
-    <w:p>
-      <w:pPr>
-        <w:rPr>
-          <w:lang w:val="en-US"/>
-        </w:rPr>
-      </w:pPr>
     </w:p>
     <w:sdt>
       <w:sdtPr>
@@ -704,12 +697,14 @@
                             <w:lang w:val="en-US"/>
                           </w:rPr>
                         </w:pPr>
+                        <w:proofErr w:type="spellStart"/>
                         <w:r>
                           <w:rPr>
                             <w:lang w:val="en-US"/>
                           </w:rPr>
                           <w:t>Proj</w:t>
                         </w:r>
+                        <w:proofErr w:type="spellEnd"/>
                       </w:p>
                     </w:sdtContent>
                   </w:sdt>
@@ -781,12 +776,14 @@
                   <w:lang w:val="en-US"/>
                 </w:rPr>
               </w:pPr>
+              <w:proofErr w:type="spellStart"/>
               <w:r>
                 <w:rPr>
                   <w:lang w:val="en-US"/>
                 </w:rPr>
                 <w:t>Proj</w:t>
               </w:r>
+              <w:proofErr w:type="spellEnd"/>
             </w:p>
           </w:sdtContent>
         </w:sdt>
@@ -1250,7 +1247,6 @@
         <w:rPr>
           <w:lang w:val="en-US"/>
         </w:rPr>
-        <w:lastRenderedPageBreak/>
         <w:t>Merged rows</w:t>
       </w:r>
     </w:p>
@@ -1886,14 +1882,362 @@
                   </w:sdtPr>
                   <w:sdtEndPr/>
                   <w:sdtContent>
+                    <w:proofErr w:type="spellStart"/>
                     <w:r>
                       <w:rPr>
                         <w:lang w:val="en-US"/>
                       </w:rPr>
                       <w:t>proj</w:t>
                     </w:r>
+                    <w:proofErr w:type="spellEnd"/>
                   </w:sdtContent>
                 </w:sdt>
+              </w:p>
+            </w:tc>
+          </w:tr>
+        </w:tbl>
+      </w:sdtContent>
+    </w:sdt>
+    <w:p>
+      <w:pPr>
+        <w:rPr>
+          <w:lang w:val="en-US"/>
+        </w:rPr>
+      </w:pPr>
+    </w:p>
+    <w:p>
+      <w:pPr>
+        <w:pStyle w:val="2"/>
+        <w:rPr>
+          <w:lang w:val="en-US"/>
+        </w:rPr>
+      </w:pPr>
+      <w:r>
+        <w:rPr>
+          <w:lang w:val="en-US"/>
+        </w:rPr>
+        <w:lastRenderedPageBreak/>
+        <w:t>Table inside table</w:t>
+      </w:r>
+    </w:p>
+    <w:sdt>
+      <w:sdtPr>
+        <w:rPr>
+          <w:b w:val="0"/>
+          <w:bCs w:val="0"/>
+          <w:color w:val="auto"/>
+          <w:lang w:val="en-US"/>
+        </w:rPr>
+        <w:alias w:val="TeamMembersProjectsSummary"/>
+        <w:tag w:val="TeamMembersProjectsSummary"/>
+        <w:id w:val="-1654366902"/>
+        <w:placeholder>
+          <w:docPart w:val="DEB58214B99D4749AEF45F03E7CFAB44"/>
+        </w:placeholder>
+      </w:sdtPr>
+      <w:sdtEndPr/>
+      <w:sdtContent>
+        <w:tbl>
+          <w:tblPr>
+            <w:tblStyle w:val="-450"/>
+            <w:tblW w:w="0" w:type="auto"/>
+            <w:tblLook w:val="04A0" w:firstRow="1" w:lastRow="0" w:firstColumn="1" w:lastColumn="0" w:noHBand="0" w:noVBand="1"/>
+          </w:tblPr>
+          <w:tblGrid>
+            <w:gridCol w:w="2689"/>
+            <w:gridCol w:w="6656"/>
+          </w:tblGrid>
+          <w:tr>
+            <w:trPr>
+              <w:cnfStyle w:val="100000000000" w:firstRow="1" w:lastRow="0" w:firstColumn="0" w:lastColumn="0" w:oddVBand="0" w:evenVBand="0" w:oddHBand="0" w:evenHBand="0" w:firstRowFirstColumn="0" w:firstRowLastColumn="0" w:lastRowFirstColumn="0" w:lastRowLastColumn="0"/>
+            </w:trPr>
+            <w:tc>
+              <w:tcPr>
+                <w:cnfStyle w:val="001000000000" w:firstRow="0" w:lastRow="0" w:firstColumn="1" w:lastColumn="0" w:oddVBand="0" w:evenVBand="0" w:oddHBand="0" w:evenHBand="0" w:firstRowFirstColumn="0" w:firstRowLastColumn="0" w:lastRowFirstColumn="0" w:lastRowLastColumn="0"/>
+                <w:tcW w:w="2689" w:type="dxa"/>
+              </w:tcPr>
+              <w:p>
+                <w:pPr>
+                  <w:rPr>
+                    <w:lang w:val="en-US"/>
+                  </w:rPr>
+                </w:pPr>
+                <w:r>
+                  <w:rPr>
+                    <w:lang w:val="en-US"/>
+                  </w:rPr>
+                  <w:t>Name</w:t>
+                </w:r>
+              </w:p>
+            </w:tc>
+            <w:tc>
+              <w:tcPr>
+                <w:tcW w:w="6656" w:type="dxa"/>
+              </w:tcPr>
+              <w:p>
+                <w:pPr>
+                  <w:cnfStyle w:val="100000000000" w:firstRow="1" w:lastRow="0" w:firstColumn="0" w:lastColumn="0" w:oddVBand="0" w:evenVBand="0" w:oddHBand="0" w:evenHBand="0" w:firstRowFirstColumn="0" w:firstRowLastColumn="0" w:lastRowFirstColumn="0" w:lastRowLastColumn="0"/>
+                  <w:rPr>
+                    <w:lang w:val="en-US"/>
+                  </w:rPr>
+                </w:pPr>
+                <w:r>
+                  <w:rPr>
+                    <w:lang w:val="en-US"/>
+                  </w:rPr>
+                  <w:t>Projects</w:t>
+                </w:r>
+              </w:p>
+            </w:tc>
+          </w:tr>
+          <w:tr>
+            <w:trPr>
+              <w:cnfStyle w:val="000000100000" w:firstRow="0" w:lastRow="0" w:firstColumn="0" w:lastColumn="0" w:oddVBand="0" w:evenVBand="0" w:oddHBand="1" w:evenHBand="0" w:firstRowFirstColumn="0" w:firstRowLastColumn="0" w:lastRowFirstColumn="0" w:lastRowLastColumn="0"/>
+              <w:trHeight w:val="302"/>
+            </w:trPr>
+            <w:tc>
+              <w:tcPr>
+                <w:cnfStyle w:val="001000000000" w:firstRow="0" w:lastRow="0" w:firstColumn="1" w:lastColumn="0" w:oddVBand="0" w:evenVBand="0" w:oddHBand="0" w:evenHBand="0" w:firstRowFirstColumn="0" w:firstRowLastColumn="0" w:lastRowFirstColumn="0" w:lastRowLastColumn="0"/>
+                <w:tcW w:w="2689" w:type="dxa"/>
+              </w:tcPr>
+              <w:sdt>
+                <w:sdtPr>
+                  <w:rPr>
+                    <w:lang w:val="en-US"/>
+                  </w:rPr>
+                  <w:alias w:val="TeamMemberName"/>
+                  <w:tag w:val="TeamMemberName"/>
+                  <w:id w:val="718397815"/>
+                  <w:placeholder>
+                    <w:docPart w:val="DEB58214B99D4749AEF45F03E7CFAB44"/>
+                  </w:placeholder>
+                </w:sdtPr>
+                <w:sdtEndPr/>
+                <w:sdtContent>
+                  <w:p>
+                    <w:pPr>
+                      <w:rPr>
+                        <w:lang w:val="en-US"/>
+                      </w:rPr>
+                    </w:pPr>
+                    <w:r>
+                      <w:rPr>
+                        <w:lang w:val="en-US"/>
+                      </w:rPr>
+                      <w:t>John</w:t>
+                    </w:r>
+                  </w:p>
+                </w:sdtContent>
+              </w:sdt>
+            </w:tc>
+            <w:tc>
+              <w:tcPr>
+                <w:tcW w:w="6656" w:type="dxa"/>
+              </w:tcPr>
+              <w:sdt>
+                <w:sdtPr>
+                  <w:rPr>
+                    <w:b w:val="0"/>
+                    <w:bCs w:val="0"/>
+                    <w:color w:val="auto"/>
+                    <w:lang w:val="en-US"/>
+                  </w:rPr>
+                  <w:alias w:val="MemberProjects"/>
+                  <w:tag w:val="MemberProjects"/>
+                  <w:id w:val="-553693709"/>
+                  <w:placeholder>
+                    <w:docPart w:val="816DC021B50F4B33B16D50445B89541D"/>
+                  </w:placeholder>
+                </w:sdtPr>
+                <w:sdtEndPr/>
+                <w:sdtContent>
+                  <w:tbl>
+                    <w:tblPr>
+                      <w:tblStyle w:val="-55"/>
+                      <w:tblW w:w="0" w:type="auto"/>
+                      <w:tblLook w:val="04A0" w:firstRow="1" w:lastRow="0" w:firstColumn="1" w:lastColumn="0" w:noHBand="0" w:noVBand="1"/>
+                    </w:tblPr>
+                    <w:tblGrid>
+                      <w:gridCol w:w="592"/>
+                      <w:gridCol w:w="3261"/>
+                      <w:gridCol w:w="2551"/>
+                    </w:tblGrid>
+                    <w:tr>
+                      <w:trPr>
+                        <w:cnfStyle w:val="100000000000" w:firstRow="1" w:lastRow="0" w:firstColumn="0" w:lastColumn="0" w:oddVBand="0" w:evenVBand="0" w:oddHBand="0" w:evenHBand="0" w:firstRowFirstColumn="0" w:firstRowLastColumn="0" w:lastRowFirstColumn="0" w:lastRowLastColumn="0"/>
+                      </w:trPr>
+                      <w:tc>
+                        <w:tcPr>
+                          <w:cnfStyle w:val="001000000000" w:firstRow="0" w:lastRow="0" w:firstColumn="1" w:lastColumn="0" w:oddVBand="0" w:evenVBand="0" w:oddHBand="0" w:evenHBand="0" w:firstRowFirstColumn="0" w:firstRowLastColumn="0" w:lastRowFirstColumn="0" w:lastRowLastColumn="0"/>
+                          <w:tcW w:w="592" w:type="dxa"/>
+                        </w:tcPr>
+                        <w:p>
+                          <w:pPr>
+                            <w:rPr>
+                              <w:lang w:val="en-US"/>
+                            </w:rPr>
+                          </w:pPr>
+                        </w:p>
+                      </w:tc>
+                      <w:tc>
+                        <w:tcPr>
+                          <w:tcW w:w="3261" w:type="dxa"/>
+                        </w:tcPr>
+                        <w:p>
+                          <w:pPr>
+                            <w:cnfStyle w:val="100000000000" w:firstRow="1" w:lastRow="0" w:firstColumn="0" w:lastColumn="0" w:oddVBand="0" w:evenVBand="0" w:oddHBand="0" w:evenHBand="0" w:firstRowFirstColumn="0" w:firstRowLastColumn="0" w:lastRowFirstColumn="0" w:lastRowLastColumn="0"/>
+                            <w:rPr>
+                              <w:lang w:val="en-US"/>
+                            </w:rPr>
+                          </w:pPr>
+                          <w:r>
+                            <w:rPr>
+                              <w:lang w:val="en-US"/>
+                            </w:rPr>
+                            <w:t>Project name</w:t>
+                          </w:r>
+                        </w:p>
+                      </w:tc>
+                      <w:tc>
+                        <w:tcPr>
+                          <w:tcW w:w="2551" w:type="dxa"/>
+                        </w:tcPr>
+                        <w:p>
+                          <w:pPr>
+                            <w:cnfStyle w:val="100000000000" w:firstRow="1" w:lastRow="0" w:firstColumn="0" w:lastColumn="0" w:oddVBand="0" w:evenVBand="0" w:oddHBand="0" w:evenHBand="0" w:firstRowFirstColumn="0" w:firstRowLastColumn="0" w:lastRowFirstColumn="0" w:lastRowLastColumn="0"/>
+                            <w:rPr>
+                              <w:lang w:val="en-US"/>
+                            </w:rPr>
+                          </w:pPr>
+                          <w:r>
+                            <w:rPr>
+                              <w:lang w:val="en-US"/>
+                            </w:rPr>
+                            <w:t>Role</w:t>
+                          </w:r>
+                        </w:p>
+                      </w:tc>
+                    </w:tr>
+                    <w:tr>
+                      <w:trPr>
+                        <w:cnfStyle w:val="000000100000" w:firstRow="0" w:lastRow="0" w:firstColumn="0" w:lastColumn="0" w:oddVBand="0" w:evenVBand="0" w:oddHBand="1" w:evenHBand="0" w:firstRowFirstColumn="0" w:firstRowLastColumn="0" w:lastRowFirstColumn="0" w:lastRowLastColumn="0"/>
+                      </w:trPr>
+                      <w:tc>
+                        <w:tcPr>
+                          <w:cnfStyle w:val="001000000000" w:firstRow="0" w:lastRow="0" w:firstColumn="1" w:lastColumn="0" w:oddVBand="0" w:evenVBand="0" w:oddHBand="0" w:evenHBand="0" w:firstRowFirstColumn="0" w:firstRowLastColumn="0" w:lastRowFirstColumn="0" w:lastRowLastColumn="0"/>
+                          <w:tcW w:w="592" w:type="dxa"/>
+                        </w:tcPr>
+                        <w:p>
+                          <w:pPr>
+                            <w:rPr>
+                              <w:lang w:val="en-US"/>
+                            </w:rPr>
+                          </w:pPr>
+                          <w:sdt>
+                            <w:sdtPr>
+                              <w:rPr>
+                                <w:lang w:val="en-US"/>
+                              </w:rPr>
+                              <w:alias w:val="MemberProjectNumber"/>
+                              <w:tag w:val="MemberProjectNumber"/>
+                              <w:id w:val="821170282"/>
+                              <w:placeholder>
+                                <w:docPart w:val="816DC021B50F4B33B16D50445B89541D"/>
+                              </w:placeholder>
+                            </w:sdtPr>
+                            <w:sdtEndPr/>
+                            <w:sdtContent>
+                              <w:r>
+                                <w:rPr>
+                                  <w:lang w:val="en-US"/>
+                                </w:rPr>
+                                <w:t>n</w:t>
+                              </w:r>
+                            </w:sdtContent>
+                          </w:sdt>
+                        </w:p>
+                      </w:tc>
+                      <w:tc>
+                        <w:tcPr>
+                          <w:tcW w:w="3261" w:type="dxa"/>
+                        </w:tcPr>
+                        <w:sdt>
+                          <w:sdtPr>
+                            <w:rPr>
+                              <w:lang w:val="en-US"/>
+                            </w:rPr>
+                            <w:alias w:val="MemberProjectName"/>
+                            <w:tag w:val="MemberProjectName"/>
+                            <w:id w:val="-1696078944"/>
+                            <w:placeholder>
+                              <w:docPart w:val="816DC021B50F4B33B16D50445B89541D"/>
+                            </w:placeholder>
+                          </w:sdtPr>
+                          <w:sdtEndPr/>
+                          <w:sdtContent>
+                            <w:p>
+                              <w:pPr>
+                                <w:cnfStyle w:val="000000100000" w:firstRow="0" w:lastRow="0" w:firstColumn="0" w:lastColumn="0" w:oddVBand="0" w:evenVBand="0" w:oddHBand="1" w:evenHBand="0" w:firstRowFirstColumn="0" w:firstRowLastColumn="0" w:lastRowFirstColumn="0" w:lastRowLastColumn="0"/>
+                                <w:rPr>
+                                  <w:lang w:val="en-US"/>
+                                </w:rPr>
+                              </w:pPr>
+                              <w:r>
+                                <w:rPr>
+                                  <w:lang w:val="en-US"/>
+                                </w:rPr>
+                                <w:t>Project</w:t>
+                              </w:r>
+                            </w:p>
+                          </w:sdtContent>
+                        </w:sdt>
+                      </w:tc>
+                      <w:tc>
+                        <w:tcPr>
+                          <w:tcW w:w="2551" w:type="dxa"/>
+                        </w:tcPr>
+                        <w:sdt>
+                          <w:sdtPr>
+                            <w:rPr>
+                              <w:lang w:val="en-US"/>
+                            </w:rPr>
+                            <w:alias w:val="MemberProjectRole"/>
+                            <w:tag w:val="MemberProjectRole"/>
+                            <w:id w:val="-1488088285"/>
+                            <w:placeholder>
+                              <w:docPart w:val="816DC021B50F4B33B16D50445B89541D"/>
+                            </w:placeholder>
+                          </w:sdtPr>
+                          <w:sdtEndPr/>
+                          <w:sdtContent>
+                            <w:p>
+                              <w:pPr>
+                                <w:cnfStyle w:val="000000100000" w:firstRow="0" w:lastRow="0" w:firstColumn="0" w:lastColumn="0" w:oddVBand="0" w:evenVBand="0" w:oddHBand="1" w:evenHBand="0" w:firstRowFirstColumn="0" w:firstRowLastColumn="0" w:lastRowFirstColumn="0" w:lastRowLastColumn="0"/>
+                                <w:rPr>
+                                  <w:lang w:val="en-US"/>
+                                </w:rPr>
+                              </w:pPr>
+                              <w:r>
+                                <w:rPr>
+                                  <w:lang w:val="en-US"/>
+                                </w:rPr>
+                                <w:t>Role</w:t>
+                              </w:r>
+                            </w:p>
+                          </w:sdtContent>
+                        </w:sdt>
+                      </w:tc>
+                    </w:tr>
+                  </w:tbl>
+                </w:sdtContent>
+              </w:sdt>
+              <w:p>
+                <w:pPr>
+                  <w:cnfStyle w:val="000000100000" w:firstRow="0" w:lastRow="0" w:firstColumn="0" w:lastColumn="0" w:oddVBand="0" w:evenVBand="0" w:oddHBand="1" w:evenHBand="0" w:firstRowFirstColumn="0" w:firstRowLastColumn="0" w:lastRowFirstColumn="0" w:lastRowLastColumn="0"/>
+                  <w:rPr>
+                    <w:lang w:val="en-US"/>
+                  </w:rPr>
+                </w:pPr>
               </w:p>
             </w:tc>
           </w:tr>
@@ -2378,7 +2722,6 @@
         <w:rPr>
           <w:lang w:val="en-US"/>
         </w:rPr>
-        <w:lastRenderedPageBreak/>
         <w:t>Images inside a list</w:t>
       </w:r>
     </w:p>
@@ -2497,12 +2840,14 @@
             </w:sdtPr>
             <w:sdtEndPr/>
             <w:sdtContent>
+              <w:proofErr w:type="spellStart"/>
               <w:r>
                 <w:rPr>
                   <w:rStyle w:val="a7"/>
                 </w:rPr>
                 <w:t>Name</w:t>
               </w:r>
+              <w:proofErr w:type="spellEnd"/>
             </w:sdtContent>
           </w:sdt>
           <w:r>
@@ -2525,14 +2870,12 @@
             </w:sdtPr>
             <w:sdtEndPr/>
             <w:sdtContent>
-              <w:bookmarkStart w:id="2" w:name="_GoBack"/>
               <w:r>
                 <w:rPr>
                   <w:lang w:val="en-US"/>
                 </w:rPr>
                 <w:t>dates of life</w:t>
               </w:r>
-              <w:bookmarkEnd w:id="2"/>
             </w:sdtContent>
           </w:sdt>
           <w:r>
@@ -2589,6 +2932,7 @@
         <w:rPr>
           <w:lang w:val="en-US"/>
         </w:rPr>
+        <w:lastRenderedPageBreak/>
         <w:t>Repeats</w:t>
       </w:r>
     </w:p>
@@ -2701,12 +3045,14 @@
             </w:sdtPr>
             <w:sdtEndPr/>
             <w:sdtContent>
+              <w:proofErr w:type="spellStart"/>
               <w:r>
                 <w:rPr>
                   <w:rStyle w:val="a7"/>
                 </w:rPr>
                 <w:t>Name</w:t>
               </w:r>
+              <w:proofErr w:type="spellEnd"/>
             </w:sdtContent>
           </w:sdt>
           <w:r>
@@ -3013,7 +3359,7 @@
 </file>
 
 <file path=word/endnotes.xml><?xml version="1.0" encoding="utf-8"?>
-<w:endnotes xmlns:wpc="http://schemas.microsoft.com/office/word/2010/wordprocessingCanvas" xmlns:cx="http://schemas.microsoft.com/office/drawing/2014/chartex" xmlns:mc="http://schemas.openxmlformats.org/markup-compatibility/2006" xmlns:o="urn:schemas-microsoft-com:office:office" xmlns:r="http://schemas.openxmlformats.org/officeDocument/2006/relationships" xmlns:m="http://schemas.openxmlformats.org/officeDocument/2006/math" xmlns:v="urn:schemas-microsoft-com:vml" xmlns:wp14="http://schemas.microsoft.com/office/word/2010/wordprocessingDrawing" xmlns:wp="http://schemas.openxmlformats.org/drawingml/2006/wordprocessingDrawing" xmlns:w10="urn:schemas-microsoft-com:office:word" xmlns:w="http://schemas.openxmlformats.org/wordprocessingml/2006/main" xmlns:w14="http://schemas.microsoft.com/office/word/2010/wordml" xmlns:w15="http://schemas.microsoft.com/office/word/2012/wordml" xmlns:w16se="http://schemas.microsoft.com/office/word/2015/wordml/symex" xmlns:wpg="http://schemas.microsoft.com/office/word/2010/wordprocessingGroup" xmlns:wpi="http://schemas.microsoft.com/office/word/2010/wordprocessingInk" xmlns:wne="http://schemas.microsoft.com/office/word/2006/wordml" xmlns:wps="http://schemas.microsoft.com/office/word/2010/wordprocessingShape" mc:Ignorable="w14 w15 w16se wp14">
+<w:endnotes xmlns:wpc="http://schemas.microsoft.com/office/word/2010/wordprocessingCanvas" xmlns:cx="http://schemas.microsoft.com/office/drawing/2014/chartex" xmlns:cx1="http://schemas.microsoft.com/office/drawing/2015/9/8/chartex" xmlns:cx2="http://schemas.microsoft.com/office/drawing/2015/10/21/chartex" xmlns:cx3="http://schemas.microsoft.com/office/drawing/2016/5/9/chartex" xmlns:cx4="http://schemas.microsoft.com/office/drawing/2016/5/10/chartex" xmlns:cx5="http://schemas.microsoft.com/office/drawing/2016/5/11/chartex" xmlns:cx6="http://schemas.microsoft.com/office/drawing/2016/5/12/chartex" xmlns:cx7="http://schemas.microsoft.com/office/drawing/2016/5/13/chartex" xmlns:cx8="http://schemas.microsoft.com/office/drawing/2016/5/14/chartex" xmlns:mc="http://schemas.openxmlformats.org/markup-compatibility/2006" xmlns:aink="http://schemas.microsoft.com/office/drawing/2016/ink" xmlns:am3d="http://schemas.microsoft.com/office/drawing/2017/model3d" xmlns:o="urn:schemas-microsoft-com:office:office" xmlns:r="http://schemas.openxmlformats.org/officeDocument/2006/relationships" xmlns:m="http://schemas.openxmlformats.org/officeDocument/2006/math" xmlns:v="urn:schemas-microsoft-com:vml" xmlns:wp14="http://schemas.microsoft.com/office/word/2010/wordprocessingDrawing" xmlns:wp="http://schemas.openxmlformats.org/drawingml/2006/wordprocessingDrawing" xmlns:w10="urn:schemas-microsoft-com:office:word" xmlns:w="http://schemas.openxmlformats.org/wordprocessingml/2006/main" xmlns:w14="http://schemas.microsoft.com/office/word/2010/wordml" xmlns:w15="http://schemas.microsoft.com/office/word/2012/wordml" xmlns:w16cex="http://schemas.microsoft.com/office/word/2018/wordml/cex" xmlns:w16cid="http://schemas.microsoft.com/office/word/2016/wordml/cid" xmlns:w16="http://schemas.microsoft.com/office/word/2018/wordml" xmlns:w16se="http://schemas.microsoft.com/office/word/2015/wordml/symex" xmlns:wpg="http://schemas.microsoft.com/office/word/2010/wordprocessingGroup" xmlns:wpi="http://schemas.microsoft.com/office/word/2010/wordprocessingInk" xmlns:wne="http://schemas.microsoft.com/office/word/2006/wordml" xmlns:wps="http://schemas.microsoft.com/office/word/2010/wordprocessingShape" mc:Ignorable="w14 w15 w16se w16cid w16 w16cex wp14">
   <w:endnote w:type="separator" w:id="-1">
     <w:p>
       <w:pPr>
@@ -3038,7 +3384,7 @@
 </file>
 
 <file path=word/footer1.xml><?xml version="1.0" encoding="utf-8"?>
-<w:ftr xmlns:wpc="http://schemas.microsoft.com/office/word/2010/wordprocessingCanvas" xmlns:cx="http://schemas.microsoft.com/office/drawing/2014/chartex" xmlns:mc="http://schemas.openxmlformats.org/markup-compatibility/2006" xmlns:o="urn:schemas-microsoft-com:office:office" xmlns:r="http://schemas.openxmlformats.org/officeDocument/2006/relationships" xmlns:m="http://schemas.openxmlformats.org/officeDocument/2006/math" xmlns:v="urn:schemas-microsoft-com:vml" xmlns:wp14="http://schemas.microsoft.com/office/word/2010/wordprocessingDrawing" xmlns:wp="http://schemas.openxmlformats.org/drawingml/2006/wordprocessingDrawing" xmlns:w10="urn:schemas-microsoft-com:office:word" xmlns:w="http://schemas.openxmlformats.org/wordprocessingml/2006/main" xmlns:w14="http://schemas.microsoft.com/office/word/2010/wordml" xmlns:w15="http://schemas.microsoft.com/office/word/2012/wordml" xmlns:w16se="http://schemas.microsoft.com/office/word/2015/wordml/symex" xmlns:wpg="http://schemas.microsoft.com/office/word/2010/wordprocessingGroup" xmlns:wpi="http://schemas.microsoft.com/office/word/2010/wordprocessingInk" xmlns:wne="http://schemas.microsoft.com/office/word/2006/wordml" xmlns:wps="http://schemas.microsoft.com/office/word/2010/wordprocessingShape" mc:Ignorable="w14 w15 w16se wp14">
+<w:ftr xmlns:wpc="http://schemas.microsoft.com/office/word/2010/wordprocessingCanvas" xmlns:cx="http://schemas.microsoft.com/office/drawing/2014/chartex" xmlns:cx1="http://schemas.microsoft.com/office/drawing/2015/9/8/chartex" xmlns:cx2="http://schemas.microsoft.com/office/drawing/2015/10/21/chartex" xmlns:cx3="http://schemas.microsoft.com/office/drawing/2016/5/9/chartex" xmlns:cx4="http://schemas.microsoft.com/office/drawing/2016/5/10/chartex" xmlns:cx5="http://schemas.microsoft.com/office/drawing/2016/5/11/chartex" xmlns:cx6="http://schemas.microsoft.com/office/drawing/2016/5/12/chartex" xmlns:cx7="http://schemas.microsoft.com/office/drawing/2016/5/13/chartex" xmlns:cx8="http://schemas.microsoft.com/office/drawing/2016/5/14/chartex" xmlns:mc="http://schemas.openxmlformats.org/markup-compatibility/2006" xmlns:aink="http://schemas.microsoft.com/office/drawing/2016/ink" xmlns:am3d="http://schemas.microsoft.com/office/drawing/2017/model3d" xmlns:o="urn:schemas-microsoft-com:office:office" xmlns:r="http://schemas.openxmlformats.org/officeDocument/2006/relationships" xmlns:m="http://schemas.openxmlformats.org/officeDocument/2006/math" xmlns:v="urn:schemas-microsoft-com:vml" xmlns:wp14="http://schemas.microsoft.com/office/word/2010/wordprocessingDrawing" xmlns:wp="http://schemas.openxmlformats.org/drawingml/2006/wordprocessingDrawing" xmlns:w10="urn:schemas-microsoft-com:office:word" xmlns:w="http://schemas.openxmlformats.org/wordprocessingml/2006/main" xmlns:w14="http://schemas.microsoft.com/office/word/2010/wordml" xmlns:w15="http://schemas.microsoft.com/office/word/2012/wordml" xmlns:w16cex="http://schemas.microsoft.com/office/word/2018/wordml/cex" xmlns:w16cid="http://schemas.microsoft.com/office/word/2016/wordml/cid" xmlns:w16="http://schemas.microsoft.com/office/word/2018/wordml" xmlns:w16se="http://schemas.microsoft.com/office/word/2015/wordml/symex" xmlns:wpg="http://schemas.microsoft.com/office/word/2010/wordprocessingGroup" xmlns:wpi="http://schemas.microsoft.com/office/word/2010/wordprocessingInk" xmlns:wne="http://schemas.microsoft.com/office/word/2006/wordml" xmlns:wps="http://schemas.microsoft.com/office/word/2010/wordprocessingShape" mc:Ignorable="w14 w15 w16se w16cid w16 w16cex wp14">
   <w:sdt>
     <w:sdtPr>
       <w:rPr>
@@ -3073,7 +3419,7 @@
 </file>
 
 <file path=word/footnotes.xml><?xml version="1.0" encoding="utf-8"?>
-<w:footnotes xmlns:wpc="http://schemas.microsoft.com/office/word/2010/wordprocessingCanvas" xmlns:cx="http://schemas.microsoft.com/office/drawing/2014/chartex" xmlns:mc="http://schemas.openxmlformats.org/markup-compatibility/2006" xmlns:o="urn:schemas-microsoft-com:office:office" xmlns:r="http://schemas.openxmlformats.org/officeDocument/2006/relationships" xmlns:m="http://schemas.openxmlformats.org/officeDocument/2006/math" xmlns:v="urn:schemas-microsoft-com:vml" xmlns:wp14="http://schemas.microsoft.com/office/word/2010/wordprocessingDrawing" xmlns:wp="http://schemas.openxmlformats.org/drawingml/2006/wordprocessingDrawing" xmlns:w10="urn:schemas-microsoft-com:office:word" xmlns:w="http://schemas.openxmlformats.org/wordprocessingml/2006/main" xmlns:w14="http://schemas.microsoft.com/office/word/2010/wordml" xmlns:w15="http://schemas.microsoft.com/office/word/2012/wordml" xmlns:w16se="http://schemas.microsoft.com/office/word/2015/wordml/symex" xmlns:wpg="http://schemas.microsoft.com/office/word/2010/wordprocessingGroup" xmlns:wpi="http://schemas.microsoft.com/office/word/2010/wordprocessingInk" xmlns:wne="http://schemas.microsoft.com/office/word/2006/wordml" xmlns:wps="http://schemas.microsoft.com/office/word/2010/wordprocessingShape" mc:Ignorable="w14 w15 w16se wp14">
+<w:footnotes xmlns:wpc="http://schemas.microsoft.com/office/word/2010/wordprocessingCanvas" xmlns:cx="http://schemas.microsoft.com/office/drawing/2014/chartex" xmlns:cx1="http://schemas.microsoft.com/office/drawing/2015/9/8/chartex" xmlns:cx2="http://schemas.microsoft.com/office/drawing/2015/10/21/chartex" xmlns:cx3="http://schemas.microsoft.com/office/drawing/2016/5/9/chartex" xmlns:cx4="http://schemas.microsoft.com/office/drawing/2016/5/10/chartex" xmlns:cx5="http://schemas.microsoft.com/office/drawing/2016/5/11/chartex" xmlns:cx6="http://schemas.microsoft.com/office/drawing/2016/5/12/chartex" xmlns:cx7="http://schemas.microsoft.com/office/drawing/2016/5/13/chartex" xmlns:cx8="http://schemas.microsoft.com/office/drawing/2016/5/14/chartex" xmlns:mc="http://schemas.openxmlformats.org/markup-compatibility/2006" xmlns:aink="http://schemas.microsoft.com/office/drawing/2016/ink" xmlns:am3d="http://schemas.microsoft.com/office/drawing/2017/model3d" xmlns:o="urn:schemas-microsoft-com:office:office" xmlns:r="http://schemas.openxmlformats.org/officeDocument/2006/relationships" xmlns:m="http://schemas.openxmlformats.org/officeDocument/2006/math" xmlns:v="urn:schemas-microsoft-com:vml" xmlns:wp14="http://schemas.microsoft.com/office/word/2010/wordprocessingDrawing" xmlns:wp="http://schemas.openxmlformats.org/drawingml/2006/wordprocessingDrawing" xmlns:w10="urn:schemas-microsoft-com:office:word" xmlns:w="http://schemas.openxmlformats.org/wordprocessingml/2006/main" xmlns:w14="http://schemas.microsoft.com/office/word/2010/wordml" xmlns:w15="http://schemas.microsoft.com/office/word/2012/wordml" xmlns:w16cex="http://schemas.microsoft.com/office/word/2018/wordml/cex" xmlns:w16cid="http://schemas.microsoft.com/office/word/2016/wordml/cid" xmlns:w16="http://schemas.microsoft.com/office/word/2018/wordml" xmlns:w16se="http://schemas.microsoft.com/office/word/2015/wordml/symex" xmlns:wpg="http://schemas.microsoft.com/office/word/2010/wordprocessingGroup" xmlns:wpi="http://schemas.microsoft.com/office/word/2010/wordprocessingInk" xmlns:wne="http://schemas.microsoft.com/office/word/2006/wordml" xmlns:wps="http://schemas.microsoft.com/office/word/2010/wordprocessingShape" mc:Ignorable="w14 w15 w16se w16cid w16 w16cex wp14">
   <w:footnote w:type="separator" w:id="-1">
     <w:p>
       <w:pPr>
@@ -3098,7 +3444,7 @@
 </file>
 
 <file path=word/header1.xml><?xml version="1.0" encoding="utf-8"?>
-<w:hdr xmlns:wpc="http://schemas.microsoft.com/office/word/2010/wordprocessingCanvas" xmlns:cx="http://schemas.microsoft.com/office/drawing/2014/chartex" xmlns:mc="http://schemas.openxmlformats.org/markup-compatibility/2006" xmlns:o="urn:schemas-microsoft-com:office:office" xmlns:r="http://schemas.openxmlformats.org/officeDocument/2006/relationships" xmlns:m="http://schemas.openxmlformats.org/officeDocument/2006/math" xmlns:v="urn:schemas-microsoft-com:vml" xmlns:wp14="http://schemas.microsoft.com/office/word/2010/wordprocessingDrawing" xmlns:wp="http://schemas.openxmlformats.org/drawingml/2006/wordprocessingDrawing" xmlns:w10="urn:schemas-microsoft-com:office:word" xmlns:w="http://schemas.openxmlformats.org/wordprocessingml/2006/main" xmlns:w14="http://schemas.microsoft.com/office/word/2010/wordml" xmlns:w15="http://schemas.microsoft.com/office/word/2012/wordml" xmlns:w16se="http://schemas.microsoft.com/office/word/2015/wordml/symex" xmlns:wpg="http://schemas.microsoft.com/office/word/2010/wordprocessingGroup" xmlns:wpi="http://schemas.microsoft.com/office/word/2010/wordprocessingInk" xmlns:wne="http://schemas.microsoft.com/office/word/2006/wordml" xmlns:wps="http://schemas.microsoft.com/office/word/2010/wordprocessingShape" mc:Ignorable="w14 w15 w16se wp14">
+<w:hdr xmlns:wpc="http://schemas.microsoft.com/office/word/2010/wordprocessingCanvas" xmlns:cx="http://schemas.microsoft.com/office/drawing/2014/chartex" xmlns:cx1="http://schemas.microsoft.com/office/drawing/2015/9/8/chartex" xmlns:cx2="http://schemas.microsoft.com/office/drawing/2015/10/21/chartex" xmlns:cx3="http://schemas.microsoft.com/office/drawing/2016/5/9/chartex" xmlns:cx4="http://schemas.microsoft.com/office/drawing/2016/5/10/chartex" xmlns:cx5="http://schemas.microsoft.com/office/drawing/2016/5/11/chartex" xmlns:cx6="http://schemas.microsoft.com/office/drawing/2016/5/12/chartex" xmlns:cx7="http://schemas.microsoft.com/office/drawing/2016/5/13/chartex" xmlns:cx8="http://schemas.microsoft.com/office/drawing/2016/5/14/chartex" xmlns:mc="http://schemas.openxmlformats.org/markup-compatibility/2006" xmlns:aink="http://schemas.microsoft.com/office/drawing/2016/ink" xmlns:am3d="http://schemas.microsoft.com/office/drawing/2017/model3d" xmlns:o="urn:schemas-microsoft-com:office:office" xmlns:r="http://schemas.openxmlformats.org/officeDocument/2006/relationships" xmlns:m="http://schemas.openxmlformats.org/officeDocument/2006/math" xmlns:v="urn:schemas-microsoft-com:vml" xmlns:wp14="http://schemas.microsoft.com/office/word/2010/wordprocessingDrawing" xmlns:wp="http://schemas.openxmlformats.org/drawingml/2006/wordprocessingDrawing" xmlns:w10="urn:schemas-microsoft-com:office:word" xmlns:w="http://schemas.openxmlformats.org/wordprocessingml/2006/main" xmlns:w14="http://schemas.microsoft.com/office/word/2010/wordml" xmlns:w15="http://schemas.microsoft.com/office/word/2012/wordml" xmlns:w16cex="http://schemas.microsoft.com/office/word/2018/wordml/cex" xmlns:w16cid="http://schemas.microsoft.com/office/word/2016/wordml/cid" xmlns:w16="http://schemas.microsoft.com/office/word/2018/wordml" xmlns:w16se="http://schemas.microsoft.com/office/word/2015/wordml/symex" xmlns:wpg="http://schemas.microsoft.com/office/word/2010/wordprocessingGroup" xmlns:wpi="http://schemas.microsoft.com/office/word/2010/wordprocessingInk" xmlns:wne="http://schemas.microsoft.com/office/word/2006/wordml" xmlns:wps="http://schemas.microsoft.com/office/word/2010/wordprocessingShape" mc:Ignorable="w14 w15 w16se w16cid w16 w16cex wp14">
   <w:tbl>
     <w:tblPr>
       <w:tblStyle w:val="a3"/>
@@ -3251,7 +3597,7 @@
 </file>
 
 <file path=word/numbering.xml><?xml version="1.0" encoding="utf-8"?>
-<w:numbering xmlns:wpc="http://schemas.microsoft.com/office/word/2010/wordprocessingCanvas" xmlns:cx="http://schemas.microsoft.com/office/drawing/2014/chartex" xmlns:mc="http://schemas.openxmlformats.org/markup-compatibility/2006" xmlns:o="urn:schemas-microsoft-com:office:office" xmlns:r="http://schemas.openxmlformats.org/officeDocument/2006/relationships" xmlns:m="http://schemas.openxmlformats.org/officeDocument/2006/math" xmlns:v="urn:schemas-microsoft-com:vml" xmlns:wp14="http://schemas.microsoft.com/office/word/2010/wordprocessingDrawing" xmlns:wp="http://schemas.openxmlformats.org/drawingml/2006/wordprocessingDrawing" xmlns:w10="urn:schemas-microsoft-com:office:word" xmlns:w="http://schemas.openxmlformats.org/wordprocessingml/2006/main" xmlns:w14="http://schemas.microsoft.com/office/word/2010/wordml" xmlns:w15="http://schemas.microsoft.com/office/word/2012/wordml" xmlns:w16se="http://schemas.microsoft.com/office/word/2015/wordml/symex" xmlns:wpg="http://schemas.microsoft.com/office/word/2010/wordprocessingGroup" xmlns:wpi="http://schemas.microsoft.com/office/word/2010/wordprocessingInk" xmlns:wne="http://schemas.microsoft.com/office/word/2006/wordml" xmlns:wps="http://schemas.microsoft.com/office/word/2010/wordprocessingShape" mc:Ignorable="w14 w15 w16se wp14">
+<w:numbering xmlns:wpc="http://schemas.microsoft.com/office/word/2010/wordprocessingCanvas" xmlns:cx="http://schemas.microsoft.com/office/drawing/2014/chartex" xmlns:cx1="http://schemas.microsoft.com/office/drawing/2015/9/8/chartex" xmlns:cx2="http://schemas.microsoft.com/office/drawing/2015/10/21/chartex" xmlns:cx3="http://schemas.microsoft.com/office/drawing/2016/5/9/chartex" xmlns:cx4="http://schemas.microsoft.com/office/drawing/2016/5/10/chartex" xmlns:cx5="http://schemas.microsoft.com/office/drawing/2016/5/11/chartex" xmlns:cx6="http://schemas.microsoft.com/office/drawing/2016/5/12/chartex" xmlns:cx7="http://schemas.microsoft.com/office/drawing/2016/5/13/chartex" xmlns:cx8="http://schemas.microsoft.com/office/drawing/2016/5/14/chartex" xmlns:mc="http://schemas.openxmlformats.org/markup-compatibility/2006" xmlns:aink="http://schemas.microsoft.com/office/drawing/2016/ink" xmlns:am3d="http://schemas.microsoft.com/office/drawing/2017/model3d" xmlns:o="urn:schemas-microsoft-com:office:office" xmlns:r="http://schemas.openxmlformats.org/officeDocument/2006/relationships" xmlns:m="http://schemas.openxmlformats.org/officeDocument/2006/math" xmlns:v="urn:schemas-microsoft-com:vml" xmlns:wp14="http://schemas.microsoft.com/office/word/2010/wordprocessingDrawing" xmlns:wp="http://schemas.openxmlformats.org/drawingml/2006/wordprocessingDrawing" xmlns:w10="urn:schemas-microsoft-com:office:word" xmlns:w="http://schemas.openxmlformats.org/wordprocessingml/2006/main" xmlns:w14="http://schemas.microsoft.com/office/word/2010/wordml" xmlns:w15="http://schemas.microsoft.com/office/word/2012/wordml" xmlns:w16cex="http://schemas.microsoft.com/office/word/2018/wordml/cex" xmlns:w16cid="http://schemas.microsoft.com/office/word/2016/wordml/cid" xmlns:w16="http://schemas.microsoft.com/office/word/2018/wordml" xmlns:w16se="http://schemas.microsoft.com/office/word/2015/wordml/symex" xmlns:wpg="http://schemas.microsoft.com/office/word/2010/wordprocessingGroup" xmlns:wpi="http://schemas.microsoft.com/office/word/2010/wordprocessingInk" xmlns:wne="http://schemas.microsoft.com/office/word/2006/wordml" xmlns:wps="http://schemas.microsoft.com/office/word/2010/wordprocessingShape" mc:Ignorable="w14 w15 w16se w16cid w16 w16cex wp14">
   <w:abstractNum w:abstractNumId="0" w15:restartNumberingAfterBreak="0">
     <w:nsid w:val="02DC595C"/>
     <w:multiLevelType w:val="hybridMultilevel"/>
@@ -4274,7 +4620,7 @@
 </file>
 
 <file path=word/styles.xml><?xml version="1.0" encoding="utf-8"?>
-<w:styles xmlns:mc="http://schemas.openxmlformats.org/markup-compatibility/2006" xmlns:r="http://schemas.openxmlformats.org/officeDocument/2006/relationships" xmlns:w="http://schemas.openxmlformats.org/wordprocessingml/2006/main" xmlns:w14="http://schemas.microsoft.com/office/word/2010/wordml" xmlns:w15="http://schemas.microsoft.com/office/word/2012/wordml" xmlns:w16se="http://schemas.microsoft.com/office/word/2015/wordml/symex" mc:Ignorable="w14 w15 w16se">
+<w:styles xmlns:mc="http://schemas.openxmlformats.org/markup-compatibility/2006" xmlns:r="http://schemas.openxmlformats.org/officeDocument/2006/relationships" xmlns:w="http://schemas.openxmlformats.org/wordprocessingml/2006/main" xmlns:w14="http://schemas.microsoft.com/office/word/2010/wordml" xmlns:w15="http://schemas.microsoft.com/office/word/2012/wordml" xmlns:w16cex="http://schemas.microsoft.com/office/word/2018/wordml/cex" xmlns:w16cid="http://schemas.microsoft.com/office/word/2016/wordml/cid" xmlns:w16="http://schemas.microsoft.com/office/word/2018/wordml" xmlns:w16se="http://schemas.microsoft.com/office/word/2015/wordml/symex" mc:Ignorable="w14 w15 w16se w16cid w16 w16cex">
   <w:docDefaults>
     <w:rPrDefault>
       <w:rPr>
@@ -4290,7 +4636,7 @@
       </w:pPr>
     </w:pPrDefault>
   </w:docDefaults>
-  <w:latentStyles w:defLockedState="0" w:defUIPriority="99" w:defSemiHidden="0" w:defUnhideWhenUsed="0" w:defQFormat="0" w:count="371">
+  <w:latentStyles w:defLockedState="0" w:defUIPriority="99" w:defSemiHidden="0" w:defUnhideWhenUsed="0" w:defQFormat="0" w:count="376">
     <w:lsdException w:name="Normal" w:uiPriority="0" w:qFormat="1"/>
     <w:lsdException w:name="heading 1" w:uiPriority="9" w:qFormat="1"/>
     <w:lsdException w:name="heading 2" w:semiHidden="1" w:uiPriority="9" w:unhideWhenUsed="1" w:qFormat="1"/>
@@ -4662,6 +5008,11 @@
     <w:lsdException w:name="List Table 5 Dark Accent 6" w:uiPriority="50"/>
     <w:lsdException w:name="List Table 6 Colorful Accent 6" w:uiPriority="51"/>
     <w:lsdException w:name="List Table 7 Colorful Accent 6" w:uiPriority="52"/>
+    <w:lsdException w:name="Mention" w:semiHidden="1" w:unhideWhenUsed="1"/>
+    <w:lsdException w:name="Smart Hyperlink" w:semiHidden="1" w:unhideWhenUsed="1"/>
+    <w:lsdException w:name="Hashtag" w:semiHidden="1" w:unhideWhenUsed="1"/>
+    <w:lsdException w:name="Unresolved Mention" w:semiHidden="1" w:unhideWhenUsed="1"/>
+    <w:lsdException w:name="Smart Link" w:semiHidden="1" w:unhideWhenUsed="1"/>
   </w:latentStyles>
   <w:style w:type="paragraph" w:default="1" w:styleId="a">
     <w:name w:val="Normal"/>
@@ -5222,11 +5573,156 @@
     <w:uiPriority w:val="99"/>
     <w:rsid w:val="000C4C50"/>
   </w:style>
+  <w:style w:type="table" w:styleId="11">
+    <w:name w:val="Table Subtle 1"/>
+    <w:basedOn w:val="a1"/>
+    <w:uiPriority w:val="99"/>
+    <w:rsid w:val="005E12E1"/>
+    <w:tblPr>
+      <w:tblStyleRowBandSize w:val="1"/>
+    </w:tblPr>
+    <w:tblStylePr w:type="firstRow">
+      <w:tblPr/>
+      <w:tcPr>
+        <w:tcBorders>
+          <w:top w:val="single" w:sz="6" w:space="0" w:color="000000"/>
+          <w:bottom w:val="single" w:sz="12" w:space="0" w:color="000000"/>
+          <w:tl2br w:val="none" w:sz="0" w:space="0" w:color="auto"/>
+          <w:tr2bl w:val="none" w:sz="0" w:space="0" w:color="auto"/>
+        </w:tcBorders>
+      </w:tcPr>
+    </w:tblStylePr>
+    <w:tblStylePr w:type="lastRow">
+      <w:tblPr/>
+      <w:tcPr>
+        <w:tcBorders>
+          <w:top w:val="single" w:sz="12" w:space="0" w:color="000000"/>
+          <w:tl2br w:val="none" w:sz="0" w:space="0" w:color="auto"/>
+          <w:tr2bl w:val="none" w:sz="0" w:space="0" w:color="auto"/>
+        </w:tcBorders>
+        <w:shd w:val="pct25" w:color="800080" w:fill="FFFFFF"/>
+      </w:tcPr>
+    </w:tblStylePr>
+    <w:tblStylePr w:type="firstCol">
+      <w:tblPr/>
+      <w:tcPr>
+        <w:tcBorders>
+          <w:right w:val="single" w:sz="12" w:space="0" w:color="000000"/>
+          <w:tl2br w:val="none" w:sz="0" w:space="0" w:color="auto"/>
+          <w:tr2bl w:val="none" w:sz="0" w:space="0" w:color="auto"/>
+        </w:tcBorders>
+      </w:tcPr>
+    </w:tblStylePr>
+    <w:tblStylePr w:type="lastCol">
+      <w:tblPr/>
+      <w:tcPr>
+        <w:tcBorders>
+          <w:left w:val="single" w:sz="12" w:space="0" w:color="000000"/>
+          <w:tl2br w:val="none" w:sz="0" w:space="0" w:color="auto"/>
+          <w:tr2bl w:val="none" w:sz="0" w:space="0" w:color="auto"/>
+        </w:tcBorders>
+      </w:tcPr>
+    </w:tblStylePr>
+    <w:tblStylePr w:type="band1Horz">
+      <w:tblPr/>
+      <w:tcPr>
+        <w:tcBorders>
+          <w:bottom w:val="single" w:sz="6" w:space="0" w:color="000000"/>
+          <w:tl2br w:val="none" w:sz="0" w:space="0" w:color="auto"/>
+          <w:tr2bl w:val="none" w:sz="0" w:space="0" w:color="auto"/>
+        </w:tcBorders>
+        <w:shd w:val="pct25" w:color="808000" w:fill="FFFFFF"/>
+      </w:tcPr>
+    </w:tblStylePr>
+    <w:tblStylePr w:type="neCell">
+      <w:rPr>
+        <w:b/>
+        <w:bCs/>
+      </w:rPr>
+      <w:tblPr/>
+      <w:tcPr>
+        <w:tcBorders>
+          <w:tl2br w:val="none" w:sz="0" w:space="0" w:color="auto"/>
+          <w:tr2bl w:val="none" w:sz="0" w:space="0" w:color="auto"/>
+        </w:tcBorders>
+      </w:tcPr>
+    </w:tblStylePr>
+    <w:tblStylePr w:type="swCell">
+      <w:rPr>
+        <w:b/>
+        <w:bCs/>
+      </w:rPr>
+      <w:tblPr/>
+      <w:tcPr>
+        <w:tcBorders>
+          <w:tl2br w:val="none" w:sz="0" w:space="0" w:color="auto"/>
+          <w:tr2bl w:val="none" w:sz="0" w:space="0" w:color="auto"/>
+        </w:tcBorders>
+      </w:tcPr>
+    </w:tblStylePr>
+  </w:style>
+  <w:style w:type="table" w:styleId="-11">
+    <w:name w:val="Grid Table 1 Light Accent 1"/>
+    <w:basedOn w:val="a1"/>
+    <w:uiPriority w:val="46"/>
+    <w:rsid w:val="005E12E1"/>
+    <w:pPr>
+      <w:spacing w:after="0" w:line="240" w:lineRule="auto"/>
+    </w:pPr>
+    <w:tblPr>
+      <w:tblStyleRowBandSize w:val="1"/>
+      <w:tblStyleColBandSize w:val="1"/>
+      <w:tblBorders>
+        <w:top w:val="single" w:sz="4" w:space="0" w:color="BDD6EE" w:themeColor="accent1" w:themeTint="66"/>
+        <w:left w:val="single" w:sz="4" w:space="0" w:color="BDD6EE" w:themeColor="accent1" w:themeTint="66"/>
+        <w:bottom w:val="single" w:sz="4" w:space="0" w:color="BDD6EE" w:themeColor="accent1" w:themeTint="66"/>
+        <w:right w:val="single" w:sz="4" w:space="0" w:color="BDD6EE" w:themeColor="accent1" w:themeTint="66"/>
+        <w:insideH w:val="single" w:sz="4" w:space="0" w:color="BDD6EE" w:themeColor="accent1" w:themeTint="66"/>
+        <w:insideV w:val="single" w:sz="4" w:space="0" w:color="BDD6EE" w:themeColor="accent1" w:themeTint="66"/>
+      </w:tblBorders>
+    </w:tblPr>
+    <w:tblStylePr w:type="firstRow">
+      <w:rPr>
+        <w:b/>
+        <w:bCs/>
+      </w:rPr>
+      <w:tblPr/>
+      <w:tcPr>
+        <w:tcBorders>
+          <w:bottom w:val="single" w:sz="12" w:space="0" w:color="9CC2E5" w:themeColor="accent1" w:themeTint="99"/>
+        </w:tcBorders>
+      </w:tcPr>
+    </w:tblStylePr>
+    <w:tblStylePr w:type="lastRow">
+      <w:rPr>
+        <w:b/>
+        <w:bCs/>
+      </w:rPr>
+      <w:tblPr/>
+      <w:tcPr>
+        <w:tcBorders>
+          <w:top w:val="double" w:sz="2" w:space="0" w:color="9CC2E5" w:themeColor="accent1" w:themeTint="99"/>
+        </w:tcBorders>
+      </w:tcPr>
+    </w:tblStylePr>
+    <w:tblStylePr w:type="firstCol">
+      <w:rPr>
+        <w:b/>
+        <w:bCs/>
+      </w:rPr>
+    </w:tblStylePr>
+    <w:tblStylePr w:type="lastCol">
+      <w:rPr>
+        <w:b/>
+        <w:bCs/>
+      </w:rPr>
+    </w:tblStylePr>
+  </w:style>
 </w:styles>
 </file>
 
 <file path=word/glossary/document.xml><?xml version="1.0" encoding="utf-8"?>
-<w:glossaryDocument xmlns:wpc="http://schemas.microsoft.com/office/word/2010/wordprocessingCanvas" xmlns:cx="http://schemas.microsoft.com/office/drawing/2014/chartex" xmlns:mc="http://schemas.openxmlformats.org/markup-compatibility/2006" xmlns:o="urn:schemas-microsoft-com:office:office" xmlns:r="http://schemas.openxmlformats.org/officeDocument/2006/relationships" xmlns:m="http://schemas.openxmlformats.org/officeDocument/2006/math" xmlns:v="urn:schemas-microsoft-com:vml" xmlns:wp14="http://schemas.microsoft.com/office/word/2010/wordprocessingDrawing" xmlns:wp="http://schemas.openxmlformats.org/drawingml/2006/wordprocessingDrawing" xmlns:w10="urn:schemas-microsoft-com:office:word" xmlns:w="http://schemas.openxmlformats.org/wordprocessingml/2006/main" xmlns:w14="http://schemas.microsoft.com/office/word/2010/wordml" xmlns:w15="http://schemas.microsoft.com/office/word/2012/wordml" xmlns:w16se="http://schemas.microsoft.com/office/word/2015/wordml/symex" xmlns:wpg="http://schemas.microsoft.com/office/word/2010/wordprocessingGroup" xmlns:wpi="http://schemas.microsoft.com/office/word/2010/wordprocessingInk" xmlns:wne="http://schemas.microsoft.com/office/word/2006/wordml" xmlns:wps="http://schemas.microsoft.com/office/word/2010/wordprocessingShape" mc:Ignorable="w14 w15 w16se wp14">
+<w:glossaryDocument xmlns:wpc="http://schemas.microsoft.com/office/word/2010/wordprocessingCanvas" xmlns:cx="http://schemas.microsoft.com/office/drawing/2014/chartex" xmlns:cx1="http://schemas.microsoft.com/office/drawing/2015/9/8/chartex" xmlns:cx2="http://schemas.microsoft.com/office/drawing/2015/10/21/chartex" xmlns:cx3="http://schemas.microsoft.com/office/drawing/2016/5/9/chartex" xmlns:cx4="http://schemas.microsoft.com/office/drawing/2016/5/10/chartex" xmlns:cx5="http://schemas.microsoft.com/office/drawing/2016/5/11/chartex" xmlns:cx6="http://schemas.microsoft.com/office/drawing/2016/5/12/chartex" xmlns:cx7="http://schemas.microsoft.com/office/drawing/2016/5/13/chartex" xmlns:cx8="http://schemas.microsoft.com/office/drawing/2016/5/14/chartex" xmlns:mc="http://schemas.openxmlformats.org/markup-compatibility/2006" xmlns:aink="http://schemas.microsoft.com/office/drawing/2016/ink" xmlns:am3d="http://schemas.microsoft.com/office/drawing/2017/model3d" xmlns:o="urn:schemas-microsoft-com:office:office" xmlns:r="http://schemas.openxmlformats.org/officeDocument/2006/relationships" xmlns:m="http://schemas.openxmlformats.org/officeDocument/2006/math" xmlns:v="urn:schemas-microsoft-com:vml" xmlns:wp14="http://schemas.microsoft.com/office/word/2010/wordprocessingDrawing" xmlns:wp="http://schemas.openxmlformats.org/drawingml/2006/wordprocessingDrawing" xmlns:w10="urn:schemas-microsoft-com:office:word" xmlns:w="http://schemas.openxmlformats.org/wordprocessingml/2006/main" xmlns:w14="http://schemas.microsoft.com/office/word/2010/wordml" xmlns:w15="http://schemas.microsoft.com/office/word/2012/wordml" xmlns:w16cex="http://schemas.microsoft.com/office/word/2018/wordml/cex" xmlns:w16cid="http://schemas.microsoft.com/office/word/2016/wordml/cid" xmlns:w16="http://schemas.microsoft.com/office/word/2018/wordml" xmlns:w16se="http://schemas.microsoft.com/office/word/2015/wordml/symex" xmlns:wpg="http://schemas.microsoft.com/office/word/2010/wordprocessingGroup" xmlns:wpi="http://schemas.microsoft.com/office/word/2010/wordprocessingInk" xmlns:wne="http://schemas.microsoft.com/office/word/2006/wordml" xmlns:wps="http://schemas.microsoft.com/office/word/2010/wordprocessingShape" mc:Ignorable="w14 w15 w16se w16cid w16 w16cex wp14">
   <w:docParts>
     <w:docPart>
       <w:docPartPr>
@@ -5486,12 +5982,70 @@
         </w:p>
       </w:docPartBody>
     </w:docPart>
+    <w:docPart>
+      <w:docPartPr>
+        <w:name w:val="DEB58214B99D4749AEF45F03E7CFAB44"/>
+        <w:category>
+          <w:name w:val="Общие"/>
+          <w:gallery w:val="placeholder"/>
+        </w:category>
+        <w:types>
+          <w:type w:val="bbPlcHdr"/>
+        </w:types>
+        <w:behaviors>
+          <w:behavior w:val="content"/>
+        </w:behaviors>
+        <w:guid w:val="{EB4069E7-82D5-4BC1-81C2-056283A366B6}"/>
+      </w:docPartPr>
+      <w:docPartBody>
+        <w:p>
+          <w:pPr>
+            <w:pStyle w:val="DEB58214B99D4749AEF45F03E7CFAB44"/>
+          </w:pPr>
+          <w:r>
+            <w:rPr>
+              <w:rStyle w:val="a3"/>
+            </w:rPr>
+            <w:t>Место для ввода текста.</w:t>
+          </w:r>
+        </w:p>
+      </w:docPartBody>
+    </w:docPart>
+    <w:docPart>
+      <w:docPartPr>
+        <w:name w:val="816DC021B50F4B33B16D50445B89541D"/>
+        <w:category>
+          <w:name w:val="Общие"/>
+          <w:gallery w:val="placeholder"/>
+        </w:category>
+        <w:types>
+          <w:type w:val="bbPlcHdr"/>
+        </w:types>
+        <w:behaviors>
+          <w:behavior w:val="content"/>
+        </w:behaviors>
+        <w:guid w:val="{C04AD0D0-3021-4E3A-A09B-AD2014387590}"/>
+      </w:docPartPr>
+      <w:docPartBody>
+        <w:p>
+          <w:pPr>
+            <w:pStyle w:val="816DC021B50F4B33B16D50445B89541D"/>
+          </w:pPr>
+          <w:r>
+            <w:rPr>
+              <w:rStyle w:val="a3"/>
+            </w:rPr>
+            <w:t>Место для ввода текста.</w:t>
+          </w:r>
+        </w:p>
+      </w:docPartBody>
+    </w:docPart>
   </w:docParts>
 </w:glossaryDocument>
 </file>
 
 <file path=word/glossary/fontTable.xml><?xml version="1.0" encoding="utf-8"?>
-<w:fonts xmlns:mc="http://schemas.openxmlformats.org/markup-compatibility/2006" xmlns:r="http://schemas.openxmlformats.org/officeDocument/2006/relationships" xmlns:w="http://schemas.openxmlformats.org/wordprocessingml/2006/main" xmlns:w14="http://schemas.microsoft.com/office/word/2010/wordml" xmlns:w15="http://schemas.microsoft.com/office/word/2012/wordml" xmlns:w16se="http://schemas.microsoft.com/office/word/2015/wordml/symex" mc:Ignorable="w14 w15 w16se">
+<w:fonts xmlns:mc="http://schemas.openxmlformats.org/markup-compatibility/2006" xmlns:r="http://schemas.openxmlformats.org/officeDocument/2006/relationships" xmlns:w="http://schemas.openxmlformats.org/wordprocessingml/2006/main" xmlns:w14="http://schemas.microsoft.com/office/word/2010/wordml" xmlns:w15="http://schemas.microsoft.com/office/word/2012/wordml" xmlns:w16cex="http://schemas.microsoft.com/office/word/2018/wordml/cex" xmlns:w16cid="http://schemas.microsoft.com/office/word/2016/wordml/cid" xmlns:w16="http://schemas.microsoft.com/office/word/2018/wordml" xmlns:w16se="http://schemas.microsoft.com/office/word/2015/wordml/symex" mc:Ignorable="w14 w15 w16se w16cid w16 w16cex">
   <w:font w:name="Times New Roman">
     <w:panose1 w:val="02020603050405020304"/>
     <w:charset w:val="CC"/>
@@ -5525,27 +6079,27 @@
     <w:charset w:val="CC"/>
     <w:family w:val="swiss"/>
     <w:pitch w:val="variable"/>
-    <w:sig w:usb0="E0002AFF" w:usb1="C000247B" w:usb2="00000009" w:usb3="00000000" w:csb0="000001FF" w:csb1="00000000"/>
+    <w:sig w:usb0="E4002EFF" w:usb1="C000247B" w:usb2="00000009" w:usb3="00000000" w:csb0="000001FF" w:csb1="00000000"/>
   </w:font>
   <w:font w:name="Calibri Light">
     <w:panose1 w:val="020F0302020204030204"/>
     <w:charset w:val="CC"/>
     <w:family w:val="swiss"/>
     <w:pitch w:val="variable"/>
-    <w:sig w:usb0="E0002AFF" w:usb1="C000247B" w:usb2="00000009" w:usb3="00000000" w:csb0="000001FF" w:csb1="00000000"/>
+    <w:sig w:usb0="E4002EFF" w:usb1="C000247B" w:usb2="00000009" w:usb3="00000000" w:csb0="000001FF" w:csb1="00000000"/>
   </w:font>
   <w:font w:name="Arial">
     <w:panose1 w:val="020B0604020202020204"/>
     <w:charset w:val="CC"/>
     <w:family w:val="swiss"/>
     <w:pitch w:val="variable"/>
-    <w:sig w:usb0="E0002EFF" w:usb1="C0007843" w:usb2="00000009" w:usb3="00000000" w:csb0="000001FF" w:csb1="00000000"/>
+    <w:sig w:usb0="E0002EFF" w:usb1="C000785B" w:usb2="00000009" w:usb3="00000000" w:csb0="000001FF" w:csb1="00000000"/>
   </w:font>
 </w:fonts>
 </file>
 
 <file path=word/glossary/settings.xml><?xml version="1.0" encoding="utf-8"?>
-<w:settings xmlns:mc="http://schemas.openxmlformats.org/markup-compatibility/2006" xmlns:o="urn:schemas-microsoft-com:office:office" xmlns:r="http://schemas.openxmlformats.org/officeDocument/2006/relationships" xmlns:m="http://schemas.openxmlformats.org/officeDocument/2006/math" xmlns:v="urn:schemas-microsoft-com:vml" xmlns:w10="urn:schemas-microsoft-com:office:word" xmlns:w="http://schemas.openxmlformats.org/wordprocessingml/2006/main" xmlns:w14="http://schemas.microsoft.com/office/word/2010/wordml" xmlns:w15="http://schemas.microsoft.com/office/word/2012/wordml" xmlns:w16se="http://schemas.microsoft.com/office/word/2015/wordml/symex" xmlns:sl="http://schemas.openxmlformats.org/schemaLibrary/2006/main" mc:Ignorable="w14 w15 w16se">
+<w:settings xmlns:mc="http://schemas.openxmlformats.org/markup-compatibility/2006" xmlns:o="urn:schemas-microsoft-com:office:office" xmlns:r="http://schemas.openxmlformats.org/officeDocument/2006/relationships" xmlns:m="http://schemas.openxmlformats.org/officeDocument/2006/math" xmlns:v="urn:schemas-microsoft-com:vml" xmlns:w10="urn:schemas-microsoft-com:office:word" xmlns:w="http://schemas.openxmlformats.org/wordprocessingml/2006/main" xmlns:w14="http://schemas.microsoft.com/office/word/2010/wordml" xmlns:w15="http://schemas.microsoft.com/office/word/2012/wordml" xmlns:w16cex="http://schemas.microsoft.com/office/word/2018/wordml/cex" xmlns:w16cid="http://schemas.microsoft.com/office/word/2016/wordml/cid" xmlns:w16="http://schemas.microsoft.com/office/word/2018/wordml" xmlns:w16se="http://schemas.microsoft.com/office/word/2015/wordml/symex" xmlns:sl="http://schemas.openxmlformats.org/schemaLibrary/2006/main" mc:Ignorable="w14 w15 w16se w16cid w16 w16cex">
   <w:view w:val="normal"/>
   <w:defaultTabStop w:val="708"/>
   <w:hyphenationZone w:val="425"/>
@@ -5557,6 +6111,7 @@
     <w:compatSetting w:name="enableOpenTypeFeatures" w:uri="http://schemas.microsoft.com/office/word" w:val="1"/>
     <w:compatSetting w:name="doNotFlipMirrorIndents" w:uri="http://schemas.microsoft.com/office/word" w:val="1"/>
     <w:compatSetting w:name="differentiateMultirowTableHeaders" w:uri="http://schemas.microsoft.com/office/word" w:val="1"/>
+    <w:compatSetting w:name="useWord2013TrackBottomHyphenation" w:uri="http://schemas.microsoft.com/office/word" w:val="1"/>
   </w:compat>
   <w:rsids>
     <w:rsidRoot w:val="00F06F95"/>
@@ -5575,9 +6130,11 @@
     <w:rsid w:val="00357245"/>
     <w:rsid w:val="00361B8A"/>
     <w:rsid w:val="003E431E"/>
+    <w:rsid w:val="004313DA"/>
     <w:rsid w:val="00433728"/>
     <w:rsid w:val="00496CBC"/>
     <w:rsid w:val="004E433E"/>
+    <w:rsid w:val="004F4216"/>
     <w:rsid w:val="00511775"/>
     <w:rsid w:val="005241C7"/>
     <w:rsid w:val="00543D7E"/>
@@ -5590,6 +6147,7 @@
     <w:rsid w:val="006D205A"/>
     <w:rsid w:val="006F24E5"/>
     <w:rsid w:val="00763E59"/>
+    <w:rsid w:val="008022FE"/>
     <w:rsid w:val="008057B7"/>
     <w:rsid w:val="008355F0"/>
     <w:rsid w:val="00867E24"/>
@@ -5610,7 +6168,9 @@
     <w:rsid w:val="00CF7E25"/>
     <w:rsid w:val="00D15F37"/>
     <w:rsid w:val="00D44C81"/>
+    <w:rsid w:val="00DF1E9D"/>
     <w:rsid w:val="00E00077"/>
+    <w:rsid w:val="00E4340F"/>
     <w:rsid w:val="00ED7EBA"/>
     <w:rsid w:val="00EF7107"/>
     <w:rsid w:val="00F0641F"/>
@@ -5641,7 +6201,7 @@
 </file>
 
 <file path=word/glossary/styles.xml><?xml version="1.0" encoding="utf-8"?>
-<w:styles xmlns:mc="http://schemas.openxmlformats.org/markup-compatibility/2006" xmlns:r="http://schemas.openxmlformats.org/officeDocument/2006/relationships" xmlns:w="http://schemas.openxmlformats.org/wordprocessingml/2006/main" xmlns:w14="http://schemas.microsoft.com/office/word/2010/wordml" xmlns:w15="http://schemas.microsoft.com/office/word/2012/wordml" xmlns:w16se="http://schemas.microsoft.com/office/word/2015/wordml/symex" mc:Ignorable="w14 w15 w16se">
+<w:styles xmlns:mc="http://schemas.openxmlformats.org/markup-compatibility/2006" xmlns:r="http://schemas.openxmlformats.org/officeDocument/2006/relationships" xmlns:w="http://schemas.openxmlformats.org/wordprocessingml/2006/main" xmlns:w14="http://schemas.microsoft.com/office/word/2010/wordml" xmlns:w15="http://schemas.microsoft.com/office/word/2012/wordml" xmlns:w16cex="http://schemas.microsoft.com/office/word/2018/wordml/cex" xmlns:w16cid="http://schemas.microsoft.com/office/word/2016/wordml/cid" xmlns:w16="http://schemas.microsoft.com/office/word/2018/wordml" xmlns:w16se="http://schemas.microsoft.com/office/word/2015/wordml/symex" mc:Ignorable="w14 w15 w16se w16cid w16 w16cex">
   <w:docDefaults>
     <w:rPrDefault>
       <w:rPr>
@@ -5657,7 +6217,7 @@
       </w:pPr>
     </w:pPrDefault>
   </w:docDefaults>
-  <w:latentStyles w:defLockedState="0" w:defUIPriority="99" w:defSemiHidden="0" w:defUnhideWhenUsed="0" w:defQFormat="0" w:count="371">
+  <w:latentStyles w:defLockedState="0" w:defUIPriority="99" w:defSemiHidden="0" w:defUnhideWhenUsed="0" w:defQFormat="0" w:count="376">
     <w:lsdException w:name="Normal" w:uiPriority="0" w:qFormat="1"/>
     <w:lsdException w:name="heading 1" w:uiPriority="9" w:qFormat="1"/>
     <w:lsdException w:name="heading 2" w:semiHidden="1" w:uiPriority="9" w:unhideWhenUsed="1" w:qFormat="1"/>
@@ -6029,6 +6589,11 @@
     <w:lsdException w:name="List Table 5 Dark Accent 6" w:uiPriority="50"/>
     <w:lsdException w:name="List Table 6 Colorful Accent 6" w:uiPriority="51"/>
     <w:lsdException w:name="List Table 7 Colorful Accent 6" w:uiPriority="52"/>
+    <w:lsdException w:name="Mention" w:semiHidden="1" w:unhideWhenUsed="1"/>
+    <w:lsdException w:name="Smart Hyperlink" w:semiHidden="1" w:unhideWhenUsed="1"/>
+    <w:lsdException w:name="Hashtag" w:semiHidden="1" w:unhideWhenUsed="1"/>
+    <w:lsdException w:name="Unresolved Mention" w:semiHidden="1" w:unhideWhenUsed="1"/>
+    <w:lsdException w:name="Smart Link" w:semiHidden="1" w:unhideWhenUsed="1"/>
   </w:latentStyles>
   <w:style w:type="paragraph" w:default="1" w:styleId="a">
     <w:name w:val="Normal"/>
@@ -6066,7 +6631,7 @@
     <w:basedOn w:val="a0"/>
     <w:uiPriority w:val="99"/>
     <w:semiHidden/>
-    <w:rsid w:val="00361B8A"/>
+    <w:rsid w:val="008022FE"/>
     <w:rPr>
       <w:color w:val="808080"/>
     </w:rPr>
@@ -6127,11 +6692,19 @@
     <w:name w:val="40976C49E18A40809C4BF1506A60AD93"/>
     <w:rsid w:val="00361B8A"/>
   </w:style>
+  <w:style w:type="paragraph" w:customStyle="1" w:styleId="DEB58214B99D4749AEF45F03E7CFAB44">
+    <w:name w:val="DEB58214B99D4749AEF45F03E7CFAB44"/>
+    <w:rsid w:val="008022FE"/>
+  </w:style>
+  <w:style w:type="paragraph" w:customStyle="1" w:styleId="816DC021B50F4B33B16D50445B89541D">
+    <w:name w:val="816DC021B50F4B33B16D50445B89541D"/>
+    <w:rsid w:val="008022FE"/>
+  </w:style>
 </w:styles>
 </file>
 
 <file path=word/glossary/webSettings.xml><?xml version="1.0" encoding="utf-8"?>
-<w:webSettings xmlns:mc="http://schemas.openxmlformats.org/markup-compatibility/2006" xmlns:r="http://schemas.openxmlformats.org/officeDocument/2006/relationships" xmlns:w="http://schemas.openxmlformats.org/wordprocessingml/2006/main" xmlns:w14="http://schemas.microsoft.com/office/word/2010/wordml" xmlns:w15="http://schemas.microsoft.com/office/word/2012/wordml" xmlns:w16se="http://schemas.microsoft.com/office/word/2015/wordml/symex" mc:Ignorable="w14 w15 w16se">
+<w:webSettings xmlns:mc="http://schemas.openxmlformats.org/markup-compatibility/2006" xmlns:r="http://schemas.openxmlformats.org/officeDocument/2006/relationships" xmlns:w="http://schemas.openxmlformats.org/wordprocessingml/2006/main" xmlns:w14="http://schemas.microsoft.com/office/word/2010/wordml" xmlns:w15="http://schemas.microsoft.com/office/word/2012/wordml" xmlns:w16cex="http://schemas.microsoft.com/office/word/2018/wordml/cex" xmlns:w16cid="http://schemas.microsoft.com/office/word/2016/wordml/cid" xmlns:w16="http://schemas.microsoft.com/office/word/2018/wordml" xmlns:w16se="http://schemas.microsoft.com/office/word/2015/wordml/symex" mc:Ignorable="w14 w15 w16se w16cid w16 w16cex">
   <w:optimizeForBrowser/>
   <w:allowPNG/>
 </w:webSettings>

</xml_diff>